<commit_message>
Improved rest api documentation
</commit_message>
<xml_diff>
--- a/REST-api description.docx
+++ b/REST-api description.docx
@@ -19,7 +19,7 @@
           <w:sz w:val="48"/>
           <w:szCs w:val="48"/>
         </w:rPr>
-        <w:t>API Specification Doc</w:t>
+        <w:t>REST- API</w:t>
       </w:r>
     </w:p>
     <w:p>
@@ -382,7 +382,6 @@
     <w:p>
       <w:pPr>
         <w:spacing w:before="360" w:after="80"/>
-        <w:jc w:val="right"/>
         <w:rPr>
           <w:rFonts w:ascii="Times New Roman" w:hAnsi="Times New Roman" w:cs="Times New Roman"/>
         </w:rPr>
@@ -411,24 +410,36 @@
         <w:ind w:left="360"/>
         <w:rPr>
           <w:rFonts w:ascii="Times New Roman" w:hAnsi="Times New Roman" w:cs="Times New Roman"/>
+          <w:sz w:val="28"/>
+          <w:szCs w:val="28"/>
         </w:rPr>
       </w:pPr>
       <w:r>
         <w:rPr>
           <w:rFonts w:ascii="Arial" w:hAnsi="Arial" w:cs="Arial"/>
           <w:color w:val="741B47"/>
-          <w:sz w:val="22"/>
-          <w:szCs w:val="22"/>
+          <w:sz w:val="28"/>
+          <w:szCs w:val="28"/>
           <w:u w:val="single"/>
         </w:rPr>
-        <w:t>1. range</w:t>
+        <w:t>1. R</w:t>
       </w:r>
       <w:r>
         <w:rPr>
           <w:rFonts w:ascii="Arial" w:hAnsi="Arial" w:cs="Arial"/>
           <w:color w:val="741B47"/>
-          <w:sz w:val="22"/>
-          <w:szCs w:val="22"/>
+          <w:sz w:val="28"/>
+          <w:szCs w:val="28"/>
+          <w:u w:val="single"/>
+        </w:rPr>
+        <w:t>ange</w:t>
+      </w:r>
+      <w:r>
+        <w:rPr>
+          <w:rFonts w:ascii="Arial" w:hAnsi="Arial" w:cs="Arial"/>
+          <w:color w:val="741B47"/>
+          <w:sz w:val="28"/>
+          <w:szCs w:val="28"/>
           <w:u w:val="single"/>
         </w:rPr>
         <w:t xml:space="preserve"> – post and get</w:t>
@@ -439,6 +450,8 @@
         <w:ind w:left="1080"/>
         <w:rPr>
           <w:rFonts w:ascii="Times New Roman" w:hAnsi="Times New Roman" w:cs="Times New Roman"/>
+          <w:sz w:val="28"/>
+          <w:szCs w:val="28"/>
         </w:rPr>
       </w:pPr>
       <w:hyperlink r:id="rId5" w:anchor="heading=h.kd6tjl5w5wjo" w:history="1">
@@ -446,8 +459,8 @@
           <w:rPr>
             <w:rFonts w:ascii="Arial" w:hAnsi="Arial" w:cs="Arial"/>
             <w:color w:val="1155CC"/>
-            <w:sz w:val="22"/>
-            <w:szCs w:val="22"/>
+            <w:sz w:val="28"/>
+            <w:szCs w:val="28"/>
             <w:u w:val="single"/>
           </w:rPr>
           <w:t>Request</w:t>
@@ -459,6 +472,8 @@
         <w:ind w:left="1080"/>
         <w:rPr>
           <w:rFonts w:ascii="Times New Roman" w:hAnsi="Times New Roman" w:cs="Times New Roman"/>
+          <w:sz w:val="28"/>
+          <w:szCs w:val="28"/>
         </w:rPr>
       </w:pPr>
       <w:hyperlink r:id="rId6" w:anchor="heading=h.8b7ijrpuamb8" w:history="1">
@@ -466,8 +481,8 @@
           <w:rPr>
             <w:rFonts w:ascii="Arial" w:hAnsi="Arial" w:cs="Arial"/>
             <w:color w:val="1155CC"/>
-            <w:sz w:val="22"/>
-            <w:szCs w:val="22"/>
+            <w:sz w:val="28"/>
+            <w:szCs w:val="28"/>
             <w:u w:val="single"/>
           </w:rPr>
           <w:t>Response</w:t>
@@ -479,27 +494,79 @@
         <w:ind w:left="360"/>
         <w:rPr>
           <w:rFonts w:ascii="Times New Roman" w:hAnsi="Times New Roman" w:cs="Times New Roman"/>
+          <w:sz w:val="28"/>
+          <w:szCs w:val="28"/>
         </w:rPr>
       </w:pPr>
       <w:r>
         <w:rPr>
           <w:rFonts w:ascii="Arial" w:hAnsi="Arial" w:cs="Arial"/>
           <w:color w:val="741B47"/>
-          <w:sz w:val="22"/>
-          <w:szCs w:val="22"/>
+          <w:sz w:val="28"/>
+          <w:szCs w:val="28"/>
           <w:u w:val="single"/>
         </w:rPr>
-        <w:t>2. guesses</w:t>
+        <w:t>2. G</w:t>
       </w:r>
       <w:r>
         <w:rPr>
           <w:rFonts w:ascii="Arial" w:hAnsi="Arial" w:cs="Arial"/>
           <w:color w:val="741B47"/>
-          <w:sz w:val="22"/>
-          <w:szCs w:val="22"/>
+          <w:sz w:val="28"/>
+          <w:szCs w:val="28"/>
           <w:u w:val="single"/>
         </w:rPr>
-        <w:t>- post</w:t>
+        <w:t>uess</w:t>
+      </w:r>
+      <w:r>
+        <w:rPr>
+          <w:rFonts w:ascii="Arial" w:hAnsi="Arial" w:cs="Arial"/>
+          <w:color w:val="741B47"/>
+          <w:sz w:val="28"/>
+          <w:szCs w:val="28"/>
+          <w:u w:val="single"/>
+        </w:rPr>
+        <w:t xml:space="preserve"> </w:t>
+      </w:r>
+      <w:r>
+        <w:rPr>
+          <w:rFonts w:ascii="Arial" w:hAnsi="Arial" w:cs="Arial"/>
+          <w:color w:val="741B47"/>
+          <w:sz w:val="28"/>
+          <w:szCs w:val="28"/>
+          <w:u w:val="single"/>
+        </w:rPr>
+        <w:t>–</w:t>
+      </w:r>
+      <w:r>
+        <w:rPr>
+          <w:rFonts w:ascii="Arial" w:hAnsi="Arial" w:cs="Arial"/>
+          <w:color w:val="741B47"/>
+          <w:sz w:val="28"/>
+          <w:szCs w:val="28"/>
+          <w:u w:val="single"/>
+        </w:rPr>
+        <w:t xml:space="preserve"> </w:t>
+      </w:r>
+      <w:r>
+        <w:rPr>
+          <w:rFonts w:ascii="Arial" w:hAnsi="Arial" w:cs="Arial"/>
+          <w:color w:val="741B47"/>
+          <w:sz w:val="28"/>
+          <w:szCs w:val="28"/>
+          <w:u w:val="single"/>
+        </w:rPr>
+        <w:t>post</w:t>
+      </w:r>
+      <w:r>
+        <w:rPr>
+          <w:rFonts w:ascii="Arial" w:hAnsi="Arial" w:cs="Arial"/>
+          <w:color w:val="741B47"/>
+          <w:sz w:val="28"/>
+          <w:szCs w:val="28"/>
+          <w:u w:val="single"/>
+        </w:rPr>
+        <w:t xml:space="preserve"> and get</w:t>
       </w:r>
     </w:p>
     <w:p>
@@ -507,6 +574,8 @@
         <w:ind w:left="1080"/>
         <w:rPr>
           <w:rFonts w:ascii="Times New Roman" w:hAnsi="Times New Roman" w:cs="Times New Roman"/>
+          <w:sz w:val="28"/>
+          <w:szCs w:val="28"/>
         </w:rPr>
       </w:pPr>
       <w:hyperlink r:id="rId7" w:anchor="heading=h.38pypefkb82" w:history="1">
@@ -514,8 +583,8 @@
           <w:rPr>
             <w:rFonts w:ascii="Arial" w:hAnsi="Arial" w:cs="Arial"/>
             <w:color w:val="1155CC"/>
-            <w:sz w:val="22"/>
-            <w:szCs w:val="22"/>
+            <w:sz w:val="28"/>
+            <w:szCs w:val="28"/>
             <w:u w:val="single"/>
           </w:rPr>
           <w:t>Request</w:t>
@@ -527,6 +596,8 @@
         <w:ind w:left="1080"/>
         <w:rPr>
           <w:rFonts w:ascii="Times New Roman" w:hAnsi="Times New Roman" w:cs="Times New Roman"/>
+          <w:sz w:val="28"/>
+          <w:szCs w:val="28"/>
         </w:rPr>
       </w:pPr>
       <w:hyperlink r:id="rId8" w:anchor="heading=h.47awg09ehquu" w:history="1">
@@ -534,8 +605,8 @@
           <w:rPr>
             <w:rFonts w:ascii="Arial" w:hAnsi="Arial" w:cs="Arial"/>
             <w:color w:val="1155CC"/>
-            <w:sz w:val="22"/>
-            <w:szCs w:val="22"/>
+            <w:sz w:val="28"/>
+            <w:szCs w:val="28"/>
             <w:u w:val="single"/>
           </w:rPr>
           <w:t>Response</w:t>
@@ -544,93 +615,29 @@
     </w:p>
     <w:p>
       <w:pPr>
-        <w:ind w:left="360"/>
-        <w:rPr>
-          <w:rFonts w:ascii="Times New Roman" w:hAnsi="Times New Roman" w:cs="Times New Roman"/>
-        </w:rPr>
-      </w:pPr>
-      <w:r>
-        <w:rPr>
-          <w:rFonts w:ascii="Arial" w:hAnsi="Arial" w:cs="Arial"/>
-          <w:color w:val="741B47"/>
-          <w:sz w:val="22"/>
-          <w:szCs w:val="22"/>
-          <w:u w:val="single"/>
-        </w:rPr>
-        <w:t>3. guess history</w:t>
-      </w:r>
-      <w:r>
-        <w:rPr>
-          <w:rFonts w:ascii="Arial" w:hAnsi="Arial" w:cs="Arial"/>
-          <w:color w:val="741B47"/>
-          <w:sz w:val="22"/>
-          <w:szCs w:val="22"/>
-          <w:u w:val="single"/>
-        </w:rPr>
-        <w:t>- guesses get</w:t>
-      </w:r>
+        <w:rPr>
+          <w:rFonts w:ascii="Times New Roman" w:eastAsia="Times New Roman" w:hAnsi="Times New Roman" w:cs="Times New Roman"/>
+          <w:sz w:val="28"/>
+          <w:szCs w:val="28"/>
+        </w:rPr>
+      </w:pPr>
     </w:p>
     <w:p>
       <w:pPr>
-        <w:ind w:left="1080"/>
+        <w:ind w:left="360"/>
         <w:rPr>
           <w:rFonts w:ascii="Times New Roman" w:hAnsi="Times New Roman" w:cs="Times New Roman"/>
-        </w:rPr>
-      </w:pPr>
-      <w:hyperlink r:id="rId9" w:anchor="heading=h.xtszbus9yomc" w:history="1">
-        <w:r>
-          <w:rPr>
-            <w:rFonts w:ascii="Arial" w:hAnsi="Arial" w:cs="Arial"/>
-            <w:color w:val="1155CC"/>
-            <w:sz w:val="22"/>
-            <w:szCs w:val="22"/>
-            <w:u w:val="single"/>
-          </w:rPr>
-          <w:t>Request</w:t>
-        </w:r>
-      </w:hyperlink>
-    </w:p>
-    <w:p>
-      <w:pPr>
-        <w:ind w:left="1080"/>
-        <w:rPr>
-          <w:rFonts w:ascii="Times New Roman" w:hAnsi="Times New Roman" w:cs="Times New Roman"/>
-        </w:rPr>
-      </w:pPr>
-      <w:hyperlink r:id="rId10" w:anchor="heading=h.xuhh3y4ufz7" w:history="1">
-        <w:r>
-          <w:rPr>
-            <w:rFonts w:ascii="Arial" w:hAnsi="Arial" w:cs="Arial"/>
-            <w:color w:val="1155CC"/>
-            <w:sz w:val="22"/>
-            <w:szCs w:val="22"/>
-            <w:u w:val="single"/>
-          </w:rPr>
-          <w:t>Response</w:t>
-        </w:r>
-      </w:hyperlink>
-    </w:p>
-    <w:p>
-      <w:pPr>
-        <w:rPr>
-          <w:rFonts w:ascii="Times New Roman" w:eastAsia="Times New Roman" w:hAnsi="Times New Roman" w:cs="Times New Roman"/>
-        </w:rPr>
-      </w:pPr>
-    </w:p>
-    <w:p>
-      <w:pPr>
-        <w:ind w:left="360"/>
-        <w:rPr>
-          <w:rFonts w:ascii="Times New Roman" w:hAnsi="Times New Roman" w:cs="Times New Roman"/>
-        </w:rPr>
-      </w:pPr>
-      <w:hyperlink r:id="rId11" w:anchor="heading=h.uk42zio712fb" w:history="1">
+          <w:sz w:val="28"/>
+          <w:szCs w:val="28"/>
+        </w:rPr>
+      </w:pPr>
+      <w:hyperlink r:id="rId9" w:anchor="heading=h.uk42zio712fb" w:history="1">
         <w:r>
           <w:rPr>
             <w:rFonts w:ascii="Arial" w:hAnsi="Arial" w:cs="Arial"/>
             <w:color w:val="274E13"/>
-            <w:sz w:val="22"/>
-            <w:szCs w:val="22"/>
+            <w:sz w:val="28"/>
+            <w:szCs w:val="28"/>
             <w:u w:val="single"/>
           </w:rPr>
           <w:t>Conventions</w:t>
@@ -644,13 +651,13 @@
           <w:rFonts w:ascii="Times New Roman" w:hAnsi="Times New Roman" w:cs="Times New Roman"/>
         </w:rPr>
       </w:pPr>
-      <w:hyperlink r:id="rId12" w:anchor="heading=h.of6ke88xwee4" w:history="1">
+      <w:hyperlink r:id="rId10" w:anchor="heading=h.of6ke88xwee4" w:history="1">
         <w:r>
           <w:rPr>
             <w:rFonts w:ascii="Arial" w:hAnsi="Arial" w:cs="Arial"/>
             <w:color w:val="274E13"/>
-            <w:sz w:val="22"/>
-            <w:szCs w:val="22"/>
+            <w:sz w:val="28"/>
+            <w:szCs w:val="28"/>
             <w:u w:val="single"/>
           </w:rPr>
           <w:t>Status Codes</w:t>
@@ -799,7 +806,6 @@
     <w:p>
       <w:pPr>
         <w:spacing w:before="360" w:after="80"/>
-        <w:jc w:val="right"/>
         <w:rPr>
           <w:rFonts w:ascii="Times New Roman" w:hAnsi="Times New Roman" w:cs="Times New Roman"/>
         </w:rPr>
@@ -867,9 +873,10 @@
         <w:spacing w:before="360" w:after="80"/>
         <w:outlineLvl w:val="1"/>
         <w:rPr>
-          <w:rFonts w:ascii="Times New Roman" w:eastAsia="Times New Roman" w:hAnsi="Times New Roman" w:cs="Times New Roman"/>
+          <w:rFonts w:ascii="Arial" w:eastAsia="Times New Roman" w:hAnsi="Arial" w:cs="Arial"/>
           <w:b/>
           <w:bCs/>
+          <w:color w:val="741B47"/>
           <w:sz w:val="36"/>
           <w:szCs w:val="36"/>
         </w:rPr>
@@ -978,7 +985,7 @@
     </w:p>
     <w:tbl>
       <w:tblPr>
-        <w:tblW w:w="0" w:type="auto"/>
+        <w:tblW w:w="9060" w:type="dxa"/>
         <w:jc w:val="center"/>
         <w:tblLayout w:type="fixed"/>
         <w:tblCellMar>
@@ -990,17 +997,17 @@
         <w:tblLook w:val="04A0" w:firstRow="1" w:lastRow="0" w:firstColumn="1" w:lastColumn="0" w:noHBand="0" w:noVBand="1"/>
       </w:tblPr>
       <w:tblGrid>
-        <w:gridCol w:w="1691"/>
-        <w:gridCol w:w="7309"/>
+        <w:gridCol w:w="1701"/>
+        <w:gridCol w:w="7359"/>
       </w:tblGrid>
       <w:tr>
         <w:trPr>
-          <w:trHeight w:val="411"/>
+          <w:trHeight w:val="357"/>
           <w:jc w:val="center"/>
         </w:trPr>
         <w:tc>
           <w:tcPr>
-            <w:tcW w:w="1691" w:type="dxa"/>
+            <w:tcW w:w="1701" w:type="dxa"/>
             <w:tcBorders>
               <w:top w:val="single" w:sz="8" w:space="0" w:color="000000"/>
               <w:left w:val="single" w:sz="8" w:space="0" w:color="000000"/>
@@ -1040,7 +1047,7 @@
         </w:tc>
         <w:tc>
           <w:tcPr>
-            <w:tcW w:w="7309" w:type="dxa"/>
+            <w:tcW w:w="7359" w:type="dxa"/>
             <w:tcBorders>
               <w:top w:val="single" w:sz="8" w:space="0" w:color="000000"/>
               <w:left w:val="single" w:sz="8" w:space="0" w:color="000000"/>
@@ -1081,11 +1088,12 @@
       </w:tr>
       <w:tr>
         <w:trPr>
+          <w:trHeight w:val="761"/>
           <w:jc w:val="center"/>
         </w:trPr>
         <w:tc>
           <w:tcPr>
-            <w:tcW w:w="1691" w:type="dxa"/>
+            <w:tcW w:w="1701" w:type="dxa"/>
             <w:tcBorders>
               <w:top w:val="single" w:sz="8" w:space="0" w:color="000000"/>
               <w:left w:val="single" w:sz="8" w:space="0" w:color="000000"/>
@@ -1123,7 +1131,7 @@
         </w:tc>
         <w:tc>
           <w:tcPr>
-            <w:tcW w:w="7309" w:type="dxa"/>
+            <w:tcW w:w="7359" w:type="dxa"/>
             <w:tcBorders>
               <w:top w:val="single" w:sz="8" w:space="0" w:color="000000"/>
               <w:left w:val="single" w:sz="8" w:space="0" w:color="000000"/>
@@ -1179,7 +1187,7 @@
               </w:rPr>
               <w:t xml:space="preserve">'{"minimum":23,"maximum":27,"correct":24}' </w:t>
             </w:r>
-            <w:hyperlink r:id="rId13" w:history="1">
+            <w:hyperlink r:id="rId11" w:history="1">
               <w:r>
                 <w:rPr>
                   <w:rStyle w:val="Hyperlink"/>
@@ -1463,16 +1471,7 @@
                 <w:sz w:val="22"/>
                 <w:szCs w:val="22"/>
               </w:rPr>
-              <w:t>m</w:t>
-            </w:r>
-            <w:r>
-              <w:rPr>
-                <w:rFonts w:ascii="Consolas" w:hAnsi="Consolas" w:cs="Times New Roman"/>
-                <w:color w:val="000000"/>
-                <w:sz w:val="22"/>
-                <w:szCs w:val="22"/>
-              </w:rPr>
-              <w:t>inimum</w:t>
+              <w:t>minimum</w:t>
             </w:r>
           </w:p>
           <w:p>
@@ -1980,6 +1979,10 @@
           </w:tcPr>
           <w:p>
             <w:pPr>
+              <w:tabs>
+                <w:tab w:val="left" w:pos="860"/>
+                <w:tab w:val="center" w:pos="1057"/>
+              </w:tabs>
               <w:jc w:val="center"/>
               <w:rPr>
                 <w:rFonts w:ascii="Times New Roman" w:hAnsi="Times New Roman" w:cs="Times New Roman"/>
@@ -2180,17 +2183,15 @@
           <w:rFonts w:ascii="Times New Roman" w:eastAsia="Times New Roman" w:hAnsi="Times New Roman" w:cs="Times New Roman"/>
         </w:rPr>
       </w:pPr>
-      <w:r>
-        <w:rPr>
-          <w:rFonts w:ascii="Times New Roman" w:eastAsia="Times New Roman" w:hAnsi="Times New Roman" w:cs="Times New Roman"/>
-        </w:rPr>
-        <w:br/>
-      </w:r>
     </w:p>
     <w:p>
       <w:pPr>
-        <w:spacing w:before="360" w:after="80"/>
-        <w:outlineLvl w:val="1"/>
+        <w:spacing w:after="240"/>
+        <w:rPr>
+          <w:rFonts w:ascii="Times New Roman" w:eastAsia="Times New Roman" w:hAnsi="Times New Roman" w:cs="Times New Roman"/>
+        </w:rPr>
+      </w:pPr>
+      <w:r>
         <w:rPr>
           <w:rFonts w:ascii="Arial" w:eastAsia="Times New Roman" w:hAnsi="Arial" w:cs="Arial"/>
           <w:b/>
@@ -2199,7 +2200,8 @@
           <w:sz w:val="36"/>
           <w:szCs w:val="36"/>
         </w:rPr>
-      </w:pPr>
+        <w:t xml:space="preserve">Range </w:t>
+      </w:r>
       <w:r>
         <w:rPr>
           <w:rFonts w:ascii="Arial" w:eastAsia="Times New Roman" w:hAnsi="Arial" w:cs="Arial"/>
@@ -2209,17 +2211,6 @@
           <w:sz w:val="36"/>
           <w:szCs w:val="36"/>
         </w:rPr>
-        <w:t xml:space="preserve">Range </w:t>
-      </w:r>
-      <w:r>
-        <w:rPr>
-          <w:rFonts w:ascii="Arial" w:eastAsia="Times New Roman" w:hAnsi="Arial" w:cs="Arial"/>
-          <w:b/>
-          <w:bCs/>
-          <w:color w:val="741B47"/>
-          <w:sz w:val="36"/>
-          <w:szCs w:val="36"/>
-        </w:rPr>
         <w:t>– GET</w:t>
       </w:r>
     </w:p>
@@ -2287,8 +2278,6 @@
         </w:rPr>
         <w:t xml:space="preserve"> in that range</w:t>
       </w:r>
-      <w:bookmarkStart w:id="0" w:name="_GoBack"/>
-      <w:bookmarkEnd w:id="0"/>
       <w:r>
         <w:rPr>
           <w:rFonts w:ascii="Arial" w:hAnsi="Arial" w:cs="Arial"/>
@@ -2524,7 +2513,7 @@
               </w:rPr>
               <w:t xml:space="preserve">curl -i </w:t>
             </w:r>
-            <w:hyperlink r:id="rId14" w:history="1">
+            <w:hyperlink r:id="rId12" w:history="1">
               <w:r>
                 <w:rPr>
                   <w:rStyle w:val="Hyperlink"/>
@@ -3119,8 +3108,15 @@
     </w:p>
     <w:p>
       <w:pPr>
-        <w:spacing w:before="360" w:after="80"/>
-        <w:outlineLvl w:val="1"/>
+        <w:spacing w:after="240"/>
+        <w:rPr>
+          <w:rFonts w:ascii="Times New Roman" w:eastAsia="Times New Roman" w:hAnsi="Times New Roman" w:cs="Times New Roman"/>
+        </w:rPr>
+      </w:pPr>
+    </w:p>
+    <w:p>
+      <w:pPr>
+        <w:spacing w:after="240"/>
         <w:rPr>
           <w:rFonts w:ascii="Arial" w:eastAsia="Times New Roman" w:hAnsi="Arial" w:cs="Arial"/>
           <w:b/>
@@ -3133,8 +3129,7 @@
     </w:p>
     <w:p>
       <w:pPr>
-        <w:spacing w:before="360" w:after="80"/>
-        <w:outlineLvl w:val="1"/>
+        <w:spacing w:after="240"/>
         <w:rPr>
           <w:rFonts w:ascii="Arial" w:eastAsia="Times New Roman" w:hAnsi="Arial" w:cs="Arial"/>
           <w:b/>
@@ -3147,8 +3142,7 @@
     </w:p>
     <w:p>
       <w:pPr>
-        <w:spacing w:before="360" w:after="80"/>
-        <w:outlineLvl w:val="1"/>
+        <w:spacing w:after="240"/>
         <w:rPr>
           <w:rFonts w:ascii="Arial" w:eastAsia="Times New Roman" w:hAnsi="Arial" w:cs="Arial"/>
           <w:b/>
@@ -3161,8 +3155,7 @@
     </w:p>
     <w:p>
       <w:pPr>
-        <w:spacing w:before="360" w:after="80"/>
-        <w:outlineLvl w:val="1"/>
+        <w:spacing w:after="240"/>
         <w:rPr>
           <w:rFonts w:ascii="Arial" w:eastAsia="Times New Roman" w:hAnsi="Arial" w:cs="Arial"/>
           <w:b/>
@@ -3175,17 +3168,7 @@
     </w:p>
     <w:p>
       <w:pPr>
-        <w:spacing w:before="360" w:after="80"/>
-        <w:outlineLvl w:val="1"/>
-        <w:rPr>
-          <w:rFonts w:ascii="Times New Roman" w:eastAsia="Times New Roman" w:hAnsi="Times New Roman" w:cs="Times New Roman"/>
-          <w:b/>
-          <w:bCs/>
-          <w:sz w:val="36"/>
-          <w:szCs w:val="36"/>
-        </w:rPr>
-      </w:pPr>
-      <w:r>
+        <w:spacing w:after="240"/>
         <w:rPr>
           <w:rFonts w:ascii="Arial" w:eastAsia="Times New Roman" w:hAnsi="Arial" w:cs="Arial"/>
           <w:b/>
@@ -3194,8 +3177,17 @@
           <w:sz w:val="36"/>
           <w:szCs w:val="36"/>
         </w:rPr>
-        <w:t>2</w:t>
-      </w:r>
+      </w:pPr>
+    </w:p>
+    <w:p>
+      <w:pPr>
+        <w:spacing w:after="240"/>
+        <w:rPr>
+          <w:rFonts w:ascii="Times New Roman" w:eastAsia="Times New Roman" w:hAnsi="Times New Roman" w:cs="Times New Roman"/>
+        </w:rPr>
+      </w:pPr>
+      <w:bookmarkStart w:id="0" w:name="_GoBack"/>
+      <w:bookmarkEnd w:id="0"/>
       <w:r>
         <w:rPr>
           <w:rFonts w:ascii="Arial" w:eastAsia="Times New Roman" w:hAnsi="Arial" w:cs="Arial"/>
@@ -3205,7 +3197,29 @@
           <w:sz w:val="36"/>
           <w:szCs w:val="36"/>
         </w:rPr>
-        <w:t>. Guesses - POST</w:t>
+        <w:t>2</w:t>
+      </w:r>
+      <w:r>
+        <w:rPr>
+          <w:rFonts w:ascii="Arial" w:eastAsia="Times New Roman" w:hAnsi="Arial" w:cs="Arial"/>
+          <w:b/>
+          <w:bCs/>
+          <w:color w:val="741B47"/>
+          <w:sz w:val="36"/>
+          <w:szCs w:val="36"/>
+        </w:rPr>
+        <w:t>. Guess</w:t>
+      </w:r>
+      <w:r>
+        <w:rPr>
+          <w:rFonts w:ascii="Arial" w:eastAsia="Times New Roman" w:hAnsi="Arial" w:cs="Arial"/>
+          <w:b/>
+          <w:bCs/>
+          <w:color w:val="741B47"/>
+          <w:sz w:val="36"/>
+          <w:szCs w:val="36"/>
+        </w:rPr>
+        <w:t xml:space="preserve"> - POST</w:t>
       </w:r>
     </w:p>
     <w:p>
@@ -4198,25 +4212,7 @@
                 <w:sz w:val="22"/>
                 <w:szCs w:val="22"/>
               </w:rPr>
-              <w:t>If the guessed</w:t>
-            </w:r>
-            <w:r>
-              <w:rPr>
-                <w:rFonts w:ascii="Menlo" w:hAnsi="Menlo" w:cs="Menlo"/>
-                <w:color w:val="000000"/>
-                <w:sz w:val="22"/>
-                <w:szCs w:val="22"/>
-              </w:rPr>
-              <w:t xml:space="preserve"> value is higher</w:t>
-            </w:r>
-            <w:r>
-              <w:rPr>
-                <w:rFonts w:ascii="Menlo" w:hAnsi="Menlo" w:cs="Menlo"/>
-                <w:color w:val="000000"/>
-                <w:sz w:val="22"/>
-                <w:szCs w:val="22"/>
-              </w:rPr>
-              <w:t xml:space="preserve"> than the correct value</w:t>
+              <w:t>If the guessed value is higher than the correct value</w:t>
             </w:r>
           </w:p>
           <w:p>
@@ -4378,16 +4374,7 @@
                 <w:sz w:val="22"/>
                 <w:szCs w:val="22"/>
               </w:rPr>
-              <w:t>If the guessed</w:t>
-            </w:r>
-            <w:r>
-              <w:rPr>
-                <w:rFonts w:ascii="Menlo" w:hAnsi="Menlo" w:cs="Menlo"/>
-                <w:color w:val="000000"/>
-                <w:sz w:val="22"/>
-                <w:szCs w:val="22"/>
-              </w:rPr>
-              <w:t xml:space="preserve"> value == correct value</w:t>
+              <w:t>If the guessed value == correct value</w:t>
             </w:r>
           </w:p>
           <w:p>
@@ -4782,29 +4769,7 @@
                 <w:sz w:val="22"/>
                 <w:szCs w:val="22"/>
               </w:rPr>
-              <w:t>Response for POST</w:t>
-            </w:r>
-            <w:r>
-              <w:rPr>
-                <w:rFonts w:ascii="Arial" w:hAnsi="Arial" w:cs="Arial"/>
-                <w:b/>
-                <w:bCs/>
-                <w:color w:val="000000"/>
-                <w:sz w:val="22"/>
-                <w:szCs w:val="22"/>
-              </w:rPr>
-              <w:t xml:space="preserve"> - </w:t>
-            </w:r>
-            <w:r>
-              <w:rPr>
-                <w:rFonts w:ascii="Arial" w:hAnsi="Arial" w:cs="Arial"/>
-                <w:b/>
-                <w:bCs/>
-                <w:color w:val="000000"/>
-                <w:sz w:val="22"/>
-                <w:szCs w:val="22"/>
-              </w:rPr>
-              <w:t>If the range i</w:t>
+              <w:t>Response for POST - If the range i</w:t>
             </w:r>
             <w:r>
               <w:rPr>
@@ -4929,12 +4894,6 @@
           <w:rFonts w:ascii="Times New Roman" w:eastAsia="Times New Roman" w:hAnsi="Times New Roman" w:cs="Times New Roman"/>
         </w:rPr>
       </w:pPr>
-      <w:r>
-        <w:rPr>
-          <w:rFonts w:ascii="Times New Roman" w:eastAsia="Times New Roman" w:hAnsi="Times New Roman" w:cs="Times New Roman"/>
-        </w:rPr>
-        <w:br/>
-      </w:r>
     </w:p>
     <w:p>
       <w:pPr>
@@ -4949,7 +4908,11 @@
           <w:szCs w:val="36"/>
         </w:rPr>
       </w:pPr>
-      <w:r>
+    </w:p>
+    <w:p>
+      <w:pPr>
+        <w:spacing w:before="360" w:after="80"/>
+        <w:outlineLvl w:val="1"/>
         <w:rPr>
           <w:rFonts w:ascii="Arial" w:eastAsia="Times New Roman" w:hAnsi="Arial" w:cs="Arial"/>
           <w:b/>
@@ -4958,8 +4921,7 @@
           <w:sz w:val="36"/>
           <w:szCs w:val="36"/>
         </w:rPr>
-        <w:t xml:space="preserve">4. Guesses </w:t>
-      </w:r>
+      </w:pPr>
       <w:r>
         <w:rPr>
           <w:rFonts w:ascii="Arial" w:eastAsia="Times New Roman" w:hAnsi="Arial" w:cs="Arial"/>
@@ -4969,7 +4931,7 @@
           <w:sz w:val="36"/>
           <w:szCs w:val="36"/>
         </w:rPr>
-        <w:t>–</w:t>
+        <w:t>Guess</w:t>
       </w:r>
       <w:r>
         <w:rPr>
@@ -4980,13 +4942,9 @@
           <w:sz w:val="36"/>
           <w:szCs w:val="36"/>
         </w:rPr>
-        <w:t xml:space="preserve"> GET</w:t>
-      </w:r>
-    </w:p>
-    <w:p>
-      <w:pPr>
-        <w:spacing w:before="360" w:after="80"/>
-        <w:outlineLvl w:val="1"/>
+        <w:t xml:space="preserve"> </w:t>
+      </w:r>
+      <w:r>
         <w:rPr>
           <w:rFonts w:ascii="Arial" w:eastAsia="Times New Roman" w:hAnsi="Arial" w:cs="Arial"/>
           <w:b/>
@@ -4994,6 +4952,27 @@
           <w:color w:val="741B47"/>
           <w:sz w:val="36"/>
           <w:szCs w:val="36"/>
+        </w:rPr>
+        <w:t>–</w:t>
+      </w:r>
+      <w:r>
+        <w:rPr>
+          <w:rFonts w:ascii="Arial" w:eastAsia="Times New Roman" w:hAnsi="Arial" w:cs="Arial"/>
+          <w:b/>
+          <w:bCs/>
+          <w:color w:val="741B47"/>
+          <w:sz w:val="36"/>
+          <w:szCs w:val="36"/>
+        </w:rPr>
+        <w:t xml:space="preserve"> GET</w:t>
+      </w:r>
+    </w:p>
+    <w:p>
+      <w:pPr>
+        <w:ind w:right="-260"/>
+        <w:rPr>
+          <w:rFonts w:ascii="Arial" w:hAnsi="Arial" w:cs="Arial"/>
+          <w:color w:val="000000"/>
         </w:rPr>
       </w:pPr>
     </w:p>
@@ -6416,7 +6395,6 @@
       <w:pPr>
         <w:spacing w:before="360" w:after="80"/>
         <w:ind w:right="-260"/>
-        <w:jc w:val="right"/>
         <w:rPr>
           <w:rFonts w:ascii="Times New Roman" w:hAnsi="Times New Roman" w:cs="Times New Roman"/>
         </w:rPr>

</xml_diff>